<commit_message>
add css header page
</commit_message>
<xml_diff>
--- a/img/Источник.docx
+++ b/img/Источник.docx
@@ -32,9 +32,34 @@
         <w:spacing w:after="0"/>
         <w:ind w:firstLine="709"/>
         <w:jc w:val="both"/>
+      </w:pPr>
+      <w:r>
         <w:rPr>
-          <w:lang w:val="en-US"/>
+          <w:lang w:val="en"/>
         </w:rPr>
+        <w:t>E</w:t>
+      </w:r>
+      <w:r>
+        <w:rPr>
+          <w:lang w:val="en"/>
+        </w:rPr>
+        <w:t>co</w:t>
+      </w:r>
+      <w:r>
+        <w:t>-</w:t>
+      </w:r>
+      <w:r>
+        <w:rPr>
+          <w:lang w:val="en"/>
+        </w:rPr>
+        <w:t>activist</w:t>
+      </w:r>
+    </w:p>
+    <w:p>
+      <w:pPr>
+        <w:spacing w:after="0"/>
+        <w:ind w:firstLine="709"/>
+        <w:jc w:val="both"/>
       </w:pPr>
     </w:p>
     <w:sectPr>
@@ -657,7 +682,6 @@
   <w:style w:type="character" w:default="1" w:styleId="a0">
     <w:name w:val="Default Paragraph Font"/>
     <w:uiPriority w:val="1"/>
-    <w:semiHidden/>
     <w:unhideWhenUsed/>
   </w:style>
   <w:style w:type="table" w:default="1" w:styleId="a1">

</xml_diff>